<commit_message>
ajoute commende heroku push
</commit_message>
<xml_diff>
--- a/InfoImportantes.docx
+++ b/InfoImportantes.docx
@@ -272,6 +272,75 @@
         <w:t> : LVludo!46</w:t>
       </w:r>
     </w:p>
+    <w:p>
+      <w:pPr>
+        <w:pStyle w:val="Nessunaspaziatura"/>
+        <w:rPr>
+          <w:rFonts w:eastAsia="Times New Roman" w:cs="Times New Roman"/>
+          <w:color w:val="333333"/>
+        </w:rPr>
+      </w:pPr>
+    </w:p>
+    <w:p>
+      <w:pPr>
+        <w:rPr>
+          <w:rFonts w:ascii="Times" w:eastAsia="Times New Roman" w:hAnsi="Times" w:cs="Times New Roman"/>
+          <w:sz w:val="20"/>
+          <w:szCs w:val="20"/>
+        </w:rPr>
+      </w:pPr>
+      <w:proofErr w:type="gramStart"/>
+      <w:r>
+        <w:rPr>
+          <w:rFonts w:ascii="Consolas" w:eastAsia="Times New Roman" w:hAnsi="Consolas" w:cs="Times New Roman"/>
+          <w:color w:val="333333"/>
+          <w:sz w:val="20"/>
+          <w:szCs w:val="20"/>
+        </w:rPr>
+        <w:t>git</w:t>
+      </w:r>
+      <w:proofErr w:type="gramEnd"/>
+      <w:r>
+        <w:rPr>
+          <w:rFonts w:ascii="Consolas" w:eastAsia="Times New Roman" w:hAnsi="Consolas" w:cs="Times New Roman"/>
+          <w:color w:val="333333"/>
+          <w:sz w:val="20"/>
+          <w:szCs w:val="20"/>
+        </w:rPr>
+        <w:t xml:space="preserve"> push </w:t>
+      </w:r>
+      <w:proofErr w:type="spellStart"/>
+      <w:r>
+        <w:rPr>
+          <w:rFonts w:ascii="Consolas" w:eastAsia="Times New Roman" w:hAnsi="Consolas" w:cs="Times New Roman"/>
+          <w:color w:val="333333"/>
+          <w:sz w:val="20"/>
+          <w:szCs w:val="20"/>
+        </w:rPr>
+        <w:t>heroku</w:t>
+      </w:r>
+      <w:proofErr w:type="spellEnd"/>
+      <w:r>
+        <w:rPr>
+          <w:rFonts w:ascii="Consolas" w:eastAsia="Times New Roman" w:hAnsi="Consolas" w:cs="Times New Roman"/>
+          <w:color w:val="333333"/>
+          <w:sz w:val="20"/>
+          <w:szCs w:val="20"/>
+        </w:rPr>
+        <w:t xml:space="preserve"> master</w:t>
+      </w:r>
+    </w:p>
+    <w:p>
+      <w:pPr>
+        <w:pStyle w:val="Nessunaspaziatura"/>
+        <w:rPr>
+          <w:rFonts w:eastAsia="Times New Roman" w:cs="Times New Roman"/>
+          <w:color w:val="333333"/>
+        </w:rPr>
+      </w:pPr>
+      <w:bookmarkStart w:id="0" w:name="_GoBack"/>
+      <w:bookmarkEnd w:id="0"/>
+    </w:p>
     <w:p/>
     <w:p/>
     <w:p>
@@ -419,8 +488,6 @@
         </w:rPr>
         <w:t xml:space="preserve"> </w:t>
       </w:r>
-      <w:bookmarkStart w:id="0" w:name="_GoBack"/>
-      <w:bookmarkEnd w:id="0"/>
     </w:p>
     <w:p>
       <w:pPr>

</xml_diff>